<commit_message>
Add latest server state diagram
</commit_message>
<xml_diff>
--- a/Documentation/DesignDocument.docx
+++ b/Documentation/DesignDocument.docx
@@ -15,7 +15,7 @@
         <w:jc w:val="center"/>
       </w:pPr>
       <w:r>
-        <w:object w:dxaOrig="4891" w:dyaOrig="9960">
+        <w:object w:dxaOrig="7095" w:dyaOrig="14731">
           <v:shapetype id="_x0000_t75" coordsize="21600,21600" o:spt="75" o:preferrelative="t" path="m@4@5l@4@11@9@11@9@5xe" filled="f" stroked="f">
             <v:stroke joinstyle="miter"/>
             <v:formulas>
@@ -35,12 +35,14 @@
             <v:path o:extrusionok="f" gradientshapeok="t" o:connecttype="rect"/>
             <o:lock v:ext="edit" aspectratio="t"/>
           </v:shapetype>
-          <v:shape id="_x0000_i1025" type="#_x0000_t75" style="width:292.5pt;height:595.5pt" o:ole="">
+          <v:shape id="_x0000_i1026" type="#_x0000_t75" style="width:312pt;height:647.25pt" o:ole="">
             <v:imagedata r:id="rId9" o:title=""/>
           </v:shape>
-          <o:OLEObject Type="Embed" ProgID="Visio.Drawing.15" ShapeID="_x0000_i1025" DrawAspect="Content" ObjectID="_1520044310" r:id="rId10"/>
+          <o:OLEObject Type="Embed" ProgID="Visio.Drawing.15" ShapeID="_x0000_i1026" DrawAspect="Content" ObjectID="_1520064137" r:id="rId10"/>
         </w:object>
       </w:r>
+      <w:bookmarkStart w:id="0" w:name="_GoBack"/>
+      <w:bookmarkEnd w:id="0"/>
     </w:p>
     <w:p>
       <w:pPr>
@@ -190,10 +192,10 @@
       </w:pPr>
       <w:r>
         <w:object w:dxaOrig="8791" w:dyaOrig="12121">
-          <v:shape id="_x0000_i1026" type="#_x0000_t75" style="width:439.5pt;height:606pt" o:ole="">
+          <v:shape id="_x0000_i1025" type="#_x0000_t75" style="width:439.5pt;height:606pt" o:ole="">
             <v:imagedata r:id="rId11" o:title=""/>
           </v:shape>
-          <o:OLEObject Type="Embed" ProgID="Visio.Drawing.15" ShapeID="_x0000_i1026" DrawAspect="Content" ObjectID="_1520044311" r:id="rId12"/>
+          <o:OLEObject Type="Embed" ProgID="Visio.Drawing.15" ShapeID="_x0000_i1025" DrawAspect="Content" ObjectID="_1520064138" r:id="rId12"/>
         </w:object>
       </w:r>
     </w:p>
@@ -1223,10 +1225,7 @@
         <w:t>to SQL syntax type string and return</w:t>
       </w:r>
     </w:p>
-    <w:p>
-      <w:bookmarkStart w:id="0" w:name="_GoBack"/>
-      <w:bookmarkEnd w:id="0"/>
-    </w:p>
+    <w:p/>
     <w:sectPr>
       <w:pgSz w:w="12240" w:h="15840"/>
       <w:pgMar w:top="1440" w:right="1440" w:bottom="1440" w:left="1440" w:header="720" w:footer="720" w:gutter="0"/>
@@ -1288,7 +1287,7 @@
 
 <file path=word/numbering.xml><?xml version="1.0" encoding="utf-8"?>
 <w:numbering xmlns:wpc="http://schemas.microsoft.com/office/word/2010/wordprocessingCanvas" xmlns:mc="http://schemas.openxmlformats.org/markup-compatibility/2006" xmlns:o="urn:schemas-microsoft-com:office:office" xmlns:r="http://schemas.openxmlformats.org/officeDocument/2006/relationships" xmlns:m="http://schemas.openxmlformats.org/officeDocument/2006/math" xmlns:v="urn:schemas-microsoft-com:vml" xmlns:wp14="http://schemas.microsoft.com/office/word/2010/wordprocessingDrawing" xmlns:wp="http://schemas.openxmlformats.org/drawingml/2006/wordprocessingDrawing" xmlns:w10="urn:schemas-microsoft-com:office:word" xmlns:w="http://schemas.openxmlformats.org/wordprocessingml/2006/main" xmlns:w14="http://schemas.microsoft.com/office/word/2010/wordml" xmlns:w15="http://schemas.microsoft.com/office/word/2012/wordml" xmlns:wpg="http://schemas.microsoft.com/office/word/2010/wordprocessingGroup" xmlns:wpi="http://schemas.microsoft.com/office/word/2010/wordprocessingInk" xmlns:wne="http://schemas.microsoft.com/office/word/2006/wordml" xmlns:wps="http://schemas.microsoft.com/office/word/2010/wordprocessingShape" mc:Ignorable="w14 w15 wp14">
-  <w:abstractNum w:abstractNumId="0">
+  <w:abstractNum w:abstractNumId="0" w15:restartNumberingAfterBreak="0">
     <w:nsid w:val="1DF9086C"/>
     <w:multiLevelType w:val="hybridMultilevel"/>
     <w:tmpl w:val="7152D5E8"/>
@@ -1374,7 +1373,7 @@
       </w:pPr>
     </w:lvl>
   </w:abstractNum>
-  <w:abstractNum w:abstractNumId="1">
+  <w:abstractNum w:abstractNumId="1" w15:restartNumberingAfterBreak="0">
     <w:nsid w:val="548B32C0"/>
     <w:multiLevelType w:val="hybridMultilevel"/>
     <w:tmpl w:val="535A2616"/>
@@ -1460,7 +1459,7 @@
       </w:pPr>
     </w:lvl>
   </w:abstractNum>
-  <w:abstractNum w:abstractNumId="2">
+  <w:abstractNum w:abstractNumId="2" w15:restartNumberingAfterBreak="0">
     <w:nsid w:val="549B76E6"/>
     <w:multiLevelType w:val="hybridMultilevel"/>
     <w:tmpl w:val="1D409D14"/>
@@ -2233,7 +2232,6 @@
       <w:spacing w:after="0" w:line="240" w:lineRule="auto"/>
     </w:pPr>
     <w:tblPr>
-      <w:tblInd w:w="0" w:type="dxa"/>
       <w:tblBorders>
         <w:top w:val="single" w:sz="4" w:space="0" w:color="2C2C2C" w:themeColor="text1"/>
         <w:left w:val="single" w:sz="4" w:space="0" w:color="2C2C2C" w:themeColor="text1"/>
@@ -2242,12 +2240,6 @@
         <w:insideH w:val="single" w:sz="4" w:space="0" w:color="2C2C2C" w:themeColor="text1"/>
         <w:insideV w:val="single" w:sz="4" w:space="0" w:color="2C2C2C" w:themeColor="text1"/>
       </w:tblBorders>
-      <w:tblCellMar>
-        <w:top w:w="0" w:type="dxa"/>
-        <w:left w:w="108" w:type="dxa"/>
-        <w:bottom w:w="0" w:type="dxa"/>
-        <w:right w:w="108" w:type="dxa"/>
-      </w:tblCellMar>
     </w:tblPr>
   </w:style>
   <w:style w:type="paragraph" w:styleId="Title">
@@ -2914,7 +2906,7 @@
 </file>
 
 <file path=customXml/itemProps2.xml><?xml version="1.0" encoding="utf-8"?>
-<ds:datastoreItem xmlns:ds="http://schemas.openxmlformats.org/officeDocument/2006/customXml" ds:itemID="{938F1677-0F44-4863-A6AD-7F86FCF3D1CC}">
+<ds:datastoreItem xmlns:ds="http://schemas.openxmlformats.org/officeDocument/2006/customXml" ds:itemID="{76901A1C-7A19-4514-9994-5505EC93B270}">
   <ds:schemaRefs>
     <ds:schemaRef ds:uri="http://schemas.openxmlformats.org/officeDocument/2006/bibliography"/>
   </ds:schemaRefs>

</xml_diff>